<commit_message>
Added some stats on the faqLearning
</commit_message>
<xml_diff>
--- a/files/Collision avoidance and GridWorld management.docx
+++ b/files/Collision avoidance and GridWorld management.docx
@@ -168,6 +168,29 @@
     </w:p>
     <w:p>
       <w:pPr>
+        <w:pStyle w:val="Paragrafoelenco"/>
+        <w:numPr>
+          <w:ilvl w:val="0"/>
+          <w:numId w:val="1"/>
+        </w:numPr>
+        <w:rPr>
+          <w:lang w:val="en-US"/>
+        </w:rPr>
+      </w:pPr>
+      <w:r>
+        <w:rPr>
+          <w:lang w:val="en-US"/>
+        </w:rPr>
+        <w:t>Considering the possibility to add a fifth action: NOOP, this action doesn’t anything, it is used from the robot to reach the target simultaneously.</w:t>
+      </w:r>
+    </w:p>
+    <w:p>
+      <w:pPr>
+        <w:pStyle w:val="Paragrafoelenco"/>
+        <w:numPr>
+          <w:ilvl w:val="0"/>
+          <w:numId w:val="1"/>
+        </w:numPr>
         <w:rPr>
           <w:lang w:val="en-US"/>
         </w:rPr>
@@ -885,8 +908,9 @@
           <w:noProof/>
           <w:lang w:val="en-US"/>
         </w:rPr>
+        <w:lastRenderedPageBreak/>
         <w:drawing>
-          <wp:inline distT="0" distB="0" distL="0" distR="0" wp14:anchorId="01B88D90" wp14:editId="178F7F17">
+          <wp:inline distT="0" distB="0" distL="0" distR="0" wp14:anchorId="01B88D90" wp14:editId="678C99A6">
             <wp:extent cx="2354676" cy="2367508"/>
             <wp:effectExtent l="0" t="0" r="0" b="0"/>
             <wp:docPr id="1997054874" name="Immagine 1"/>
@@ -941,7 +965,7 @@
           <w:lang w:val="en-US"/>
         </w:rPr>
         <w:drawing>
-          <wp:inline distT="0" distB="0" distL="0" distR="0" wp14:anchorId="670F2E9C" wp14:editId="11341ED5">
+          <wp:inline distT="0" distB="0" distL="0" distR="0" wp14:anchorId="670F2E9C" wp14:editId="5EF7E803">
             <wp:extent cx="2328234" cy="2340921"/>
             <wp:effectExtent l="0" t="0" r="0" b="0"/>
             <wp:docPr id="648012063" name="Immagine 2"/>
@@ -1009,7 +1033,6 @@
           <w:rFonts w:eastAsiaTheme="minorEastAsia"/>
           <w:lang w:val="en-US"/>
         </w:rPr>
-        <w:lastRenderedPageBreak/>
         <w:t>OPTIMAL POLICIES OBTAINED:</w:t>
       </w:r>
     </w:p>
@@ -1748,6 +1771,7 @@
           <w:rFonts w:eastAsiaTheme="minorEastAsia"/>
           <w:lang w:val="en-US"/>
         </w:rPr>
+        <w:lastRenderedPageBreak/>
         <w:t>RESULTS:</w:t>
       </w:r>
     </w:p>
@@ -1766,7 +1790,7 @@
           <w:lang w:val="en-US"/>
         </w:rPr>
         <w:drawing>
-          <wp:inline distT="0" distB="0" distL="0" distR="0" wp14:anchorId="04C98BB3" wp14:editId="08BE8D01">
+          <wp:inline distT="0" distB="0" distL="0" distR="0" wp14:anchorId="04C98BB3" wp14:editId="440A6CAC">
             <wp:extent cx="2168476" cy="2216267"/>
             <wp:effectExtent l="0" t="0" r="3810" b="0"/>
             <wp:docPr id="1510777023" name="Immagine 5"/>
@@ -1821,7 +1845,7 @@
           <w:lang w:val="en-US"/>
         </w:rPr>
         <w:drawing>
-          <wp:inline distT="0" distB="0" distL="0" distR="0" wp14:anchorId="33AF23A1" wp14:editId="17D6065B">
+          <wp:inline distT="0" distB="0" distL="0" distR="0" wp14:anchorId="33AF23A1" wp14:editId="250ECE3B">
             <wp:extent cx="2159835" cy="2201485"/>
             <wp:effectExtent l="0" t="0" r="0" b="0"/>
             <wp:docPr id="2136045216" name="Immagine 6"/>
@@ -1889,7 +1913,6 @@
           <w:rFonts w:eastAsiaTheme="minorEastAsia"/>
           <w:lang w:val="en-US"/>
         </w:rPr>
-        <w:lastRenderedPageBreak/>
         <w:t>OPTIMAL POLICIES OBTAINED:</w:t>
       </w:r>
     </w:p>

</xml_diff>